<commit_message>
[24.06.07 17:40] Model auto-generation
</commit_message>
<xml_diff>
--- a/nomenclature_parser/out/latest/Sommaire Nomenclature Hub-v24.06.07.docx
+++ b/nomenclature_parser/out/latest/Sommaire Nomenclature Hub-v24.06.07.docx
@@ -634,38 +634,6 @@
           <w:p>
             <w:r>
               <w:t>ISO 3166</w:t>
-            </w:r>
-          </w:p>
-        </w:tc>
-      </w:tr>
-      <w:tr>
-        <w:tc>
-          <w:tcPr>
-            <w:tcW w:type="dxa" w:w="2880"/>
-          </w:tcPr>
-          <w:p>
-            <w:r>
-              <w:t>CodeEffet_a_obtenir</w:t>
-            </w:r>
-          </w:p>
-        </w:tc>
-        <w:tc>
-          <w:tcPr>
-            <w:tcW w:type="dxa" w:w="2880"/>
-          </w:tcPr>
-          <w:p>
-            <w:r>
-              <w:t>CISU-CodeEffet_a_obtenir-v24.06.07</w:t>
-            </w:r>
-          </w:p>
-        </w:tc>
-        <w:tc>
-          <w:tcPr>
-            <w:tcW w:type="dxa" w:w="2880"/>
-          </w:tcPr>
-          <w:p>
-            <w:r>
-              <w:t>CISU</w:t>
             </w:r>
           </w:p>
         </w:tc>

</xml_diff>